<commit_message>
Update test files post TOC fix.
</commit_message>
<xml_diff>
--- a/_python/test/files/export/export-casebook-no-annotations.docx
+++ b/_python/test/files/export/export-casebook-no-annotations.docx
@@ -65,7 +65,7 @@
         </w:p>
         <w:p>
           <w:pPr>
-            <w:pStyle w:val="TOC"/>
+            <w:pStyle w:val="TOC1"/>
             <w:tabs>
               <w:tab w:val="right" w:leader="dot" w:pos="9350"/>
             </w:tabs>
@@ -135,7 +135,7 @@
         </w:p>
         <w:p>
           <w:pPr>
-            <w:pStyle w:val="TOC"/>
+            <w:pStyle w:val="TOC2"/>
             <w:tabs>
               <w:tab w:val="right" w:leader="dot" w:pos="9350"/>
             </w:tabs>
@@ -205,7 +205,7 @@
         </w:p>
         <w:p>
           <w:pPr>
-            <w:pStyle w:val="TOC"/>
+            <w:pStyle w:val="TOC2"/>
             <w:tabs>
               <w:tab w:val="right" w:leader="dot" w:pos="9350"/>
             </w:tabs>
@@ -275,7 +275,7 @@
         </w:p>
         <w:p>
           <w:pPr>
-            <w:pStyle w:val="TOC"/>
+            <w:pStyle w:val="TOC2"/>
             <w:tabs>
               <w:tab w:val="right" w:leader="dot" w:pos="9350"/>
             </w:tabs>

</xml_diff>

<commit_message>
Replaces files produced with `pytest -k test_export --write-files`
</commit_message>
<xml_diff>
--- a/_python/test/files/export/export-casebook-no-annotations.docx
+++ b/_python/test/files/export/export-casebook-no-annotations.docx
@@ -4,7 +4,6 @@
   <w:body>
     <w:p>
       <w:pPr>
-        <w:pStyle w:val="Compact"/>
         <w:pStyle w:val="CasebookTitle"/>
       </w:pPr>
       <w:r>
@@ -13,7 +12,6 @@
     </w:p>
     <w:p>
       <w:pPr>
-        <w:pStyle w:val="Compact"/>
         <w:pStyle w:val="CasebookSubtitle"/>
       </w:pPr>
       <w:r>
@@ -354,7 +352,6 @@
     <w:bookmarkEnd w:id="1"/>
     <w:p>
       <w:pPr>
-        <w:pStyle w:val="Compact"/>
         <w:pStyle w:val="SectionNumber"/>
       </w:pPr>
       <w:r>
@@ -363,7 +360,6 @@
     </w:p>
     <w:p>
       <w:pPr>
-        <w:pStyle w:val="Compact"/>
         <w:pStyle w:val="SectionTitle"/>
       </w:pPr>
       <w:r>
@@ -372,7 +368,6 @@
     </w:p>
     <w:p>
       <w:pPr>
-        <w:pStyle w:val="Compact"/>
         <w:pStyle w:val="SectionSubtitle"/>
       </w:pPr>
       <w:r>
@@ -391,7 +386,6 @@
     <w:bookmarkEnd w:id="2"/>
     <w:p>
       <w:pPr>
-        <w:pStyle w:val="Compact"/>
         <w:pStyle w:val="ResourceNumber"/>
       </w:pPr>
       <w:r>
@@ -400,7 +394,6 @@
     </w:p>
     <w:p>
       <w:pPr>
-        <w:pStyle w:val="Compact"/>
         <w:pStyle w:val="ResourceTitle"/>
       </w:pPr>
       <w:r>
@@ -515,7 +508,6 @@
     <w:bookmarkEnd w:id="3"/>
     <w:p>
       <w:pPr>
-        <w:pStyle w:val="Compact"/>
         <w:pStyle w:val="ResourceNumber"/>
       </w:pPr>
       <w:r>
@@ -524,7 +516,6 @@
     </w:p>
     <w:p>
       <w:pPr>
-        <w:pStyle w:val="Compact"/>
         <w:pStyle w:val="ResourceTitle"/>
       </w:pPr>
       <w:r>
@@ -543,7 +534,6 @@
     <w:bookmarkEnd w:id="4"/>
     <w:p>
       <w:pPr>
-        <w:pStyle w:val="Compact"/>
         <w:pStyle w:val="ResourceNumber"/>
       </w:pPr>
       <w:r>
@@ -552,7 +542,6 @@
     </w:p>
     <w:p>
       <w:pPr>
-        <w:pStyle w:val="Compact"/>
         <w:pStyle w:val="ResourceTitle"/>
       </w:pPr>
       <w:r>
@@ -561,7 +550,6 @@
     </w:p>
     <w:p>
       <w:pPr>
-        <w:pStyle w:val="Compact"/>
         <w:pStyle w:val="ResourceLink"/>
       </w:pPr>
       <w:hyperlink r:id="rId20">

</xml_diff>